<commit_message>
update changes according to latest package changes
</commit_message>
<xml_diff>
--- a/generated.docx
+++ b/generated.docx
@@ -244,7 +244,7 @@
               <w:szCs w:val="24"/>
               <w:lang w:val="en-US"/>
             </w:rPr>
-            <w:t>ooF</w:t>
+            <w:t>ooFPlop</w:t>
           </w:r>
         </w:sdtContent>
       </w:sdt>
@@ -981,6 +981,41 @@
                 <w:szCs w:val="24"/>
                 <w:lang w:val="en-US"/>
               </w:rPr>
+              <w:drawing>
+                <wp:inline distT="0" distB="0" distL="0" distR="0" wp14:anchorId="0101FD94" wp14:editId="4469BB55">
+                  <wp:extent cx="724205" cy="724205"/>
+                  <wp:effectExtent l="19050" t="0" r="0" b="0"/>
+                  <wp:docPr id="1" name="Рисунок 0" descr="m1000x1000.jpg"/>
+                  <wp:cNvGraphicFramePr>
+                    <a:graphicFrameLocks xmlns:a="http://schemas.openxmlformats.org/drawingml/2006/main" noChangeAspect="1"/>
+                  </wp:cNvGraphicFramePr>
+                  <a:graphic xmlns:a="http://schemas.openxmlformats.org/drawingml/2006/main">
+                    <a:graphicData uri="http://schemas.openxmlformats.org/drawingml/2006/picture">
+                      <pic:pic xmlns:pic="http://schemas.openxmlformats.org/drawingml/2006/picture">
+                        <pic:nvPicPr>
+                          <pic:cNvPr id="0" name="m1000x1000.jpg"/>
+                          <pic:cNvPicPr/>
+                        </pic:nvPicPr>
+                        <pic:blipFill>
+                          <a:blip r:embed="rId1001" cstate="print"/>
+                          <a:stretch>
+                            <a:fillRect/>
+                          </a:stretch>
+                        </pic:blipFill>
+                        <pic:spPr>
+                          <a:xfrm>
+                            <a:off x="0" y="0"/>
+                            <a:ext cx="727173" cy="727173"/>
+                          </a:xfrm>
+                          <a:prstGeom prst="rect">
+                            <a:avLst/>
+                          </a:prstGeom>
+                        </pic:spPr>
+                      </pic:pic>
+                    </a:graphicData>
+                  </a:graphic>
+                </wp:inline>
+              </w:drawing>
             </w:r>
           </w:p>
         </w:tc>
@@ -1292,7 +1327,7 @@
                           <pic:cNvPicPr/>
                         </pic:nvPicPr>
                         <pic:blipFill>
-                          <a:blip r:embed="rId1001" cstate="print"/>
+                          <a:blip r:embed="rId1002" cstate="print"/>
                           <a:stretch>
                             <a:fillRect/>
                           </a:stretch>
@@ -2861,7 +2896,7 @@
                     <pic:cNvPicPr/>
                   </pic:nvPicPr>
                   <pic:blipFill>
-                    <a:blip r:embed="rId1002" cstate="print"/>
+                    <a:blip r:embed="rId1003" cstate="print"/>
                     <a:stretch>
                       <a:fillRect/>
                     </a:stretch>
@@ -2915,7 +2950,7 @@
                 <w:rStyle w:val="Lienhypertexte"/>
                 <w:lang w:val="fr-RE"/>
               </w:rPr>
-              <w:t>My new link</w:t>
+              <w:t>lien</w:t>
             </w:r>
             <w:proofErr w:type="gramEnd"/>
           </w:hyperlink>
@@ -3140,7 +3175,7 @@
                   <pic:cNvPicPr/>
                 </pic:nvPicPr>
                 <pic:blipFill>
-                  <a:blip r:embed="rId1001" cstate="print"/>
+                  <a:blip r:embed="rId1" cstate="print"/>
                   <a:stretch>
                     <a:fillRect/>
                   </a:stretch>
@@ -4934,157 +4969,6 @@
 </w:styles>
 </file>
 
-<file path=word/../customXml/image1002.xml>���� JFIF  ` `  �� C 
--
----
--------�� C		---��  � �" ��           	
--�� �   } !1AQa"q2���#B��R��$3br�	
-%&'()*456789:CDEFGHIJSTUVWXYZcdefghijstuvwxyz���������������������������������������������������������������������������        	
--�� �  w !1AQaq"2�B����	#3R�br�
-$4�%�&'()*56789:CDEFGHIJSTUVWXYZcdefghijstuvwxyz�������������������������������������������������������������������������� -  ? ������� ዿ�	� �'��I~�� 1o����� g� �����lm�>U� ���� ˯� ��� ���� ����WU�~�_~4���񗌼-���MK��k��׿�����"O�)�4-(�2y$�+� �� �'� �_� qQ� �� �'� �_� qW�_��ً����W�O�I��-q�1�2� ���� �4��?;����]��^��.�V� �>;xg���*��G?���� ?�H~���6����쩻>V߼1�<������/�����_��K��>φ_�� �]� ~�~�� �?�1w�!?�D� �c� 	/ۿ�-��}��� ��]���퍽��ʿ������u� �}� ���\�a�Jb�����$ؾ�?��|�;���J���G����c'?�����-|��|s������~��K/�K?��X[�� <��r�9�3���?��+��-��N� �M� ��� ����� i��)��@�� ��?����� TO� .��⯵?`��^'���'x�^2�� �|I�}��w�g�3˿��>H�Pa#A�'�M~+~�_-|1����7�|e�l�oR�w���,-g�aq*|�2��Ƈ��� �W��� TO� .������ TO� .��⯪�����/�����G�:��b� �e� ��S� �h�_�~w�Q?��� ����~w�Q?��� ����� �\~�_�L���M|� [��>~���\xg�����O�� ��]y�O�<����y�}�gw9�������S�O�~#� b�9������}��^O�u,�v&��[����s�����	q� &'�����t���>U� ���� ����W�_�K��1?�_�� ӥ�|�� �� �'� q���������b-��'� �K� ���(���	q� &'�����t��ʿ�%���g�/��� ��U?���b-��'� �K���� �\��|2� �������� �*���?��� �]� 
-��?�� b� j}��>��������7gʓ��y�FO�s���a�|	������&� �;�O������}�����h����Z�,/����s��8`@��� ��� ����ҟ-�M����#��_e� �g�#�j�|�X�� [��ݟ+w�ݎq���~U� �s��� �o� l+�R�*� ���D� �7� ��W���LO���� ��w_��K��>φ_�� �]�~��.?����O� N�u�W� �� ���e� q?�5���_�\����� �
-����O�.w��?��� �~U��_�K��>φ_�� �]�}U� �� �'� q��������}�-��'� ������-�� 4O���a@U�.?����O� N�tQ� �� ��e� q?�:]�@*� �s��� �o� l+��%�����/��� ���
-��.|O��?�W¸���$ؿڟo� O���|�y_��M������q���?�����/�����@����ً����W�O�I��-q�1�2� ���� �5�W� �����K� �?�����/�����@�-~�cශ4��7L���ޛ���������������/#�X�8- +��	q� '������k���-q�N� �2� ���� �5�� �W�����c�ox������~�����{	��2��$�"����Ag'�M }� [���'����\x������O�� �Z�y�O�<���>�y�}�gw9������w��o�P4��F��� ����� �S�w�+�-� �G������ ��[_'��'���Tݟ*O��m�?e�ڏ��]�'�?�2����>�W����-��}��[�}k���n"��7`� ��򯎟����S��?��#�������uk���_���Tݟ*?��m�9����?eω� �w�o-�e����C�xk�_ں���o����Yma�ͬ������>D8ݓ��U��� �e��� �8� ��� �/�����-��>��o���<�� d�� W�nϛ� �?-~�cශ4��7L���ޛ���������������/#�X�8- +��	q� '������k�����+�o��-~���o����oi�n�]��"���/�%O�&d9I����_�?���w����W���I�ڟ������S��?��#�������uk���_���Tݟ*?��m�9��u���� D�� +��� $��_�:���� �e� ��/� �h� �\~ӿ�L��� �M ~�|-�����ޙ�/��Ěo��K��{���2'��Igd9I-r���_� �s��� �o� l+�_�u��;� D�� +�_� $�� �����K� � �T� �\ɉ�2� ����.讫�
-�[��߲w���-3�Ěo۾�e��������S牙RD<1�pyQ@-����s� ��� O�&?����b�a�7���� L%߻�-���<z�����S�O�~#� b�9������}��^O�u,�v&��[����s���?���D� �7� ��W������oi�-�o���7���d��Ȱ���%y_�s���,q� �U�.�V� �>;xg���*��G?���� ?�H~���6����쩻>V߼1�<����`~�R�?�o-�2�n����M7��%�����"x��YRG-��r9 �����w��o�P4��F������ ���� ˯� ���O�+◉�4���񗌵?�j_n�]�������"O�%TH�p�8��_*�޿�W���߲w�|e��cx�M��/�������x��vC���*q��@4��1�s� �h� �m� O�!���}��b�n�O�>�� L"ٷ�����-�W�G� �� �����o�� ��-���/�K?�-�W�����ߵ&��[����s��ʿ���� ٯ�o�ǉ��-���>���ku�y>g���'ۏ6O����8�_�z?�;� E7� (_� #P����U��iO�>&�q� 
-������� ����y>M�S� ��*nϕ��-n�8���c��� �.� ���(��L�%��ž��o�����K�w�=���x�T� �\~�_�L���M��ً����W�O�I�U��>:�J|	����O�G?���� ϵ����n���n�ݟ+w�ݎq�~�-?�����?�'�$ؿe� �g����y�QA��c�Ǜ���������� j?�� �w�o|�5�o�C�xk��Z'�-o����X�����R������w8݁� �\���'��?-�3�k�/���1�m�_�j�`���O��e���ֱE2m��'�-gnT�@>� ��?n�m�M��� �;���� �[��i�G�?�[6���;�c������� �k� �� -�� ��O�o�S�c�?ٿ�����}���^���l�\|�� G���� �K� �j �� �\� ��� �J|v��Ï�U���m}��&�����me��W�Sv|��xcvy����� �?�1w�!?�D� �c� 	/ۿ�-��}��� ��]���퍽��U��
-��[�zg���o�oi�o�/�����Ȟ'�%���$qʜg#�-|W� �� �'� q������ eώ��ҟ|3�������ĳ�j�|��`� [�7g���F7c�d��_�K��1?�_�� ӥ���;�h���� �º��+����[�N�7�|e��oi�n�]��E��_�q*|�@�r�!�3��"����� a��m�B�� �;����'��i�G�� �[6���;�c��oڏ�_�3_�o|8��� �����3�'�|�:�)� �o}��v�㝹�8 -�� �� ���e� q?�5���� �U��s��)� 
-��ǆ�#������}����}��� _*nϕ'��6󌌟������㷆~#� ��� ����_�,� �{�w�k,�~��q����;q�r=W����� ዿ�	� �'��I~�� 1o����� g� �����lm� <��\���~��|3�k�/�����᯵j�`���7�.����ֱK-��'�-�v>U��?eω� �w�o-�e����C�xk�_ں���o����Yma�ͬ������>D8ݓ���j?���ҟ-�M�������� ĳ�j�|�X�� [�7g���F7c�d�� � -�� (� �q� �'���&��2� kj}���� ���A�o�'���v���ݤ�� ����S�o�ǉ��#���>���uk���g���$ݟ*O��m��>)~޿~-x�S�o��s���M7��]��E��_�J�<P2-��xc����W���?ዿ�6� ����I~�� 0������ h� ������lm�<���� �R�J|v�7��Z?��m}��%���}���mb��oړv|��tcv9�H�� �W�����c�ox������~�����{	��2��$�"����Ag'�M~�|t���~�؟��M� ��ן��-��;�����>�y���gw��ʿ���o�S㷆~-®� �s�k�_�3� ���^O�k,� �ʛ��m����0}W����?��	� �����F��� 0��}��g� ��l��|��@�z?��� E7� (�� #W��R��Ꮒ���e�-O��zo���߳�?��J�'�����8S���	��_���� -�����?�� �#���/�L���_;ε��[�n<ݿx�nx��O��LO�o��?��i@ �V� j?����*��W-&� ����S�� �V�O��O+�|I�>T�w8��23�� �W���'���o���?��$�~���/����2��T�⁐�$C�-g�E~@��� �����S�O�~#� ��� �s�k�_�,� �{�^O�u,�~ԛ��n����2@:��+�
-���[���7��e�o�o-�n�]�����_�aq|�N�r� �N3��&��� ���˟� iO�U��<3� 	�/���� ��m|�;�W��Sv|�>�q��dg���W����� ዿ�	� �'��I~�� 1o����� g� �����lm� :��+�o��-~���o����oi�n�]��"���/�%O�&d9I����Eu���O�iO�>����� ���ڿ�Y���y>M԰�؛��n����2J �Z�� ���'�O��?x����>$Լ���� k���yq$I�E:��F���O$����-�� 4O���a_|-���;|i�&��/��g�z���K��{<�.W��IgWx�r�8���@�MyW�O�s��)��� -�?�� b�� `� O���|�/�� Q*nϕ��6��+î?i��&_�_�� �&��u��;� D�� +�_� $���:��b� �e� ��S� �k��[�|	�-�3�^-�7�7�4�7엿����~dO����r�8�N3��� �����/�����G���O����� ��w@� �V� j?�� �_�*��W-&� �s�k�S�� ��^w��O+�|O�-l�w��p1�� �W�/�i���-�/j�>$Ծ���߳�����D�$J�0���Fq��&��
-��.|O��?�W¸���$ؿڟo� O���|�y_��M������q����_-|O�[�z��|e�cx�M��e�����ȒT��fC��-q�-A�� �Q�˟-?b�>&���k�?��|I��������_}��QZ����e��Cq*|�q�#-�������J��� ���o�H� ������kk���k��D���G����c'<����z�	���'x���-���ω5/�����"�3˿���y`TH���8��_��� eω� �����+�-� �G���}��>�����+�|��>T�w8��22��T�>ω��-� �]�~��R�[Ꮝ>���-3�g�z����/�K��ʒ��+�<hxa�`�H�������ާ��i���$�|���}�)��2$�>x���$C�-g�E}� �~�_-�-~�>񗌼-���7��k��װ���,."O�)��^D-)�rx�ڿ��ً����W�O�I��[���	�x7��g�7���7�_h�/̕��Vg9y-����_���\����� �
-�`����O�o�;��-���I����v_���~e�ĩ��!�H��8� � ��������߲w�|e��O�Ěo�~�{�x�����x��YRG-��r9 ��g�Oڏ��)��� -���� b�� `� @���|�/�� Qnϕ��6�� Ju�W� �� �'� q���������b-��'� �K�(� �\ɉ�2� ����.�����D� �7� ��W���LO���� ��w_*� �s��� �o� l+��%�����/��� ���>U� ���� ˯� ��� ���� ˯� ��� ��� eώ��ҟ|3�������ĳ�j�|��`� [�7g���F7c�d�+�.?��>�O� Mwu��� �� ��e� q?�:]��_���O����� ��w@����G� �� �����o�� ��-���/�K?�-�W�����ߵ&��[����s���������~;|��|s������zo�~�e��a?��X[�� <�3���yc��p �W��� �R�5�	�7��Z?�� b���%���}��󮢃�oڟn<��t�n8�G�~��?�1w�&��D� �c� 	/��-��}����]���퍽����/�����MO��2�?�|7�y_k��D�y�\�*|�2��Ƈ�����u���� D�� +��� $���G���S㷉�#� b�9���_��}��^O�k�v&��[����s����ڏ��3_��|G��� �����,�_�|�:�(?��}��w}ӝ��9�����-|��|s������~��K/�K?��X[�� <��r�9�3���_� �� �b�� �KJ ����� n�m�B�� �;����[��i�G�� �[6���;�c�U��?����ҟ|3����#��_j� �g�#�j�|��`� [��ݟ+w�ݎq��{� ������oi�-�o���7���d��Ȱ���%y_�s���,q� ���Q�t� �k��o�� ؟�� b���%�k�/��]E�ݏ�-n�s�-g#��M�Q��V��-����� �o+���{�����~��R�[Ꮝ>���-3�g�z����/�K��ʒ��+�<hxa�`�H�W�_����k��� �q��G?����� ��]y�O������͓��;�� �s�_�3_��-�8��� ����_�3�'�|�:�Y� �o}��v�㝹�8z��W� �� �'� q���������b-��'� �K��W�-�� 4O���a^U�.�V� ���g���*��H� �~�� ?�H~��y�R���쯷-n߼s�<g ʿ�����/�����G�:���� �e� ��/� �k��~w�Q?��� ����~w�Q?��� ���>���������o��L���&����}�)��2��T��fC��-q�-A�� �� ���e� q?�5���_������u� �|�� �� ���e� q?�5���� �U��s��)� 
-��ǆ�#������}����}��� _*nϕ'��6��@|R�[���;���-3�Ěo���/�E?��D���2-��xc�����O۟��� �.� �'�(��L�%�w�ž��o�����K�w�=���x�W�c�-Q� -� 	��+��M?�Z������� �?��σ���O3�Z�߷���ڟ-o_�?|w�x7��9���&������"�3ˉ��X7<��09 WW�����a�5� b���7�#��^�?�.���'���D�q������g���K��>φ_�� �]�~�~�� ���6��!?�[�-� �ۿ������� ��-�~��ݱ���-��Ꮝ>�<e��O�g�z���K߳�����?�*��<n9Q�dpA���s�\���|v���_��� �;᷆�����������h������,Ϻk���C��8PH�_�n�v��c��!?��-� ���[�/�l� O� �o"/g������f�7m-U�Q� �V� �>�����*��G?���� ?�H~���7QO��쩻>V߼1�<��n��G�!?��?�q�-�w�������ϳ���?��3�.?��۳������/��'�-�O��2�?��I��_k��DS�~dI*|�3!�H��8� ������ ዿ�6� �'��I~�� 1o����� h� �����lm�>�� �� ���G�m� 
-��O�����>��?������7���� V�w��n���:���� �e� ��/� �h� �\~ӿ�L��� �M}� �.�V� �>;xg���*��G?���� ?�H~���6����쩻>V߼1�<��n۟�������1� ������پ���a.��h��������������o��L���&����}�)��2��T��fC��-q�-AWW�.|t� ���ៈ� ؟��m}��%�k�W���K�݉�>V�1�-�$���������� ����H� �|� ���Z�>w��� ��7gʏ�gx�N|��-q�1�2� ���� �4Q@�:��b� �e� ��S� �h� �\~�_�L���MP� ������T� ����_~-x�L�|-���M7��%�����_��� $��-��9S��r�� ��:~˟-?iO�O�X�� ������}կ��y~o��Sv|���q��d��[���	�x7��g�7���7�_h�/̕��Vg9y-����E�_-`��?�w�x������&������^�/̉��Y�RG-��r9 ��Q@?�R����i�ާ�/x�gĚ������{�<�.$�>H�TH�p�8��\��:��b� �e� ��S� �h���u���� D�� +��� $׿�-�[Ꮒ��<��3��zo��K/�K?��J��+3���yc��p �� 򯅿�W����;�<e��cx�M�~�{��?��D�?�,�)#�T�9-�k����.|0��?�?�c�g�?�_?���V�O�����%M������1��� ��-���oi�-�n����7��%��%���%y_留�^G<��p8 QE��
-</file>
-
 <file path=word/glossary/document.xml><?xml version="1.0" encoding="utf-8"?>
 <w:glossaryDocument xmlns:wpc="http://schemas.microsoft.com/office/word/2010/wordprocessingCanvas" xmlns:cx="http://schemas.microsoft.com/office/drawing/2014/chartex" xmlns:cx1="http://schemas.microsoft.com/office/drawing/2015/9/8/chartex" xmlns:cx2="http://schemas.microsoft.com/office/drawing/2015/10/21/chartex" xmlns:cx3="http://schemas.microsoft.com/office/drawing/2016/5/9/chartex" xmlns:cx4="http://schemas.microsoft.com/office/drawing/2016/5/10/chartex" xmlns:cx5="http://schemas.microsoft.com/office/drawing/2016/5/11/chartex" xmlns:cx6="http://schemas.microsoft.com/office/drawing/2016/5/12/chartex" xmlns:cx7="http://schemas.microsoft.com/office/drawing/2016/5/13/chartex" xmlns:cx8="http://schemas.microsoft.com/office/drawing/2016/5/14/chartex" xmlns:mc="http://schemas.openxmlformats.org/markup-compatibility/2006" xmlns:aink="http://schemas.microsoft.com/office/drawing/2016/ink" xmlns:am3d="http://schemas.microsoft.com/office/drawing/2017/model3d" xmlns:o="urn:schemas-microsoft-com:office:office" xmlns:oel="http://schemas.microsoft.com/office/2019/extlst" xmlns:r="http://schemas.openxmlformats.org/officeDocument/2006/relationships" xmlns:m="http://schemas.openxmlformats.org/officeDocument/2006/math" xmlns:v="urn:schemas-microsoft-com:vml" xmlns:wp14="http://schemas.microsoft.com/office/word/2010/wordprocessingDrawing" xmlns:wp="http://schemas.openxmlformats.org/drawingml/2006/wordprocessingDrawing" xmlns:w10="urn:schemas-microsoft-com:office:word" xmlns:w="http://schemas.openxmlformats.org/wordprocessingml/2006/main" xmlns:w14="http://schemas.microsoft.com/office/word/2010/wordml" xmlns:w15="http://schemas.microsoft.com/office/word/2012/wordml" xmlns:w16cex="http://schemas.microsoft.com/office/word/2018/wordml/cex" xmlns:w16cid="http://schemas.microsoft.com/office/word/2016/wordml/cid" xmlns:w16="http://schemas.microsoft.com/office/word/2018/wordml" xmlns:w16sdtdh="http://schemas.microsoft.com/office/word/2020/wordml/sdtdatahash" xmlns:w16se="http://schemas.microsoft.com/office/word/2015/wordml/symex" xmlns:wpg="http://schemas.microsoft.com/office/word/2010/wordprocessingGroup" xmlns:wpi="http://schemas.microsoft.com/office/word/2010/wordprocessingInk" xmlns:wne="http://schemas.microsoft.com/office/word/2006/wordml" xmlns:wps="http://schemas.microsoft.com/office/word/2010/wordprocessingShape" mc:Ignorable="w14 w15 w16se w16cid w16 w16cex w16sdtdh wp14">
   <w:docParts>

</xml_diff>